<commit_message>
git told me to commit
</commit_message>
<xml_diff>
--- a/uploads/test.docx
+++ b/uploads/test.docx
@@ -3,12 +3,707 @@
 <w:document xmlns:wpc="http://schemas.microsoft.com/office/word/2010/wordprocessingCanvas" xmlns:cx="http://schemas.microsoft.com/office/drawing/2014/chartex" xmlns:cx1="http://schemas.microsoft.com/office/drawing/2015/9/8/chartex" xmlns:cx2="http://schemas.microsoft.com/office/drawing/2015/10/21/chartex" xmlns:cx3="http://schemas.microsoft.com/office/drawing/2016/5/9/chartex" xmlns:cx4="http://schemas.microsoft.com/office/drawing/2016/5/10/chartex" xmlns:cx5="http://schemas.microsoft.com/office/drawing/2016/5/11/chartex" xmlns:mc="http://schemas.openxmlformats.org/markup-compatibility/2006" xmlns:o="urn:schemas-microsoft-com:office:office" xmlns:r="http://schemas.openxmlformats.org/officeDocument/2006/relationships" xmlns:m="http://schemas.openxmlformats.org/officeDocument/2006/math" xmlns:v="urn:schemas-microsoft-com:vml" xmlns:wp14="http://schemas.microsoft.com/office/word/2010/wordprocessingDrawing" xmlns:wp="http://schemas.openxmlformats.org/drawingml/2006/wordprocessingDrawing" xmlns:w10="urn:schemas-microsoft-com:office:word" xmlns:w="http://schemas.openxmlformats.org/wordprocessingml/2006/main" xmlns:w14="http://schemas.microsoft.com/office/word/2010/wordml" xmlns:w15="http://schemas.microsoft.com/office/word/2012/wordml" xmlns:w16se="http://schemas.microsoft.com/office/word/2015/wordml/symex" xmlns:wpg="http://schemas.microsoft.com/office/word/2010/wordprocessingGroup" xmlns:wpi="http://schemas.microsoft.com/office/word/2010/wordprocessingInk" xmlns:wne="http://schemas.microsoft.com/office/word/2006/wordml" xmlns:wps="http://schemas.microsoft.com/office/word/2010/wordprocessingShape" mc:Ignorable="w14 w15 w16se wp14">
   <w:body>
     <w:p>
-      <w:r>
-        <w:t>Archives are cool for the environment</w:t>
-      </w:r>
+      <w:pPr>
+        <w:jc w:val="center"/>
+        <w:rPr>
+          <w:rFonts w:eastAsia="Times New Roman" w:cs="Times New Roman"/>
+        </w:rPr>
+      </w:pPr>
       <w:bookmarkStart w:id="0" w:name="_GoBack"/>
       <w:bookmarkEnd w:id="0"/>
-    </w:p>
+      <w:r>
+        <w:rPr>
+          <w:rFonts w:eastAsia="Times New Roman" w:cs="Times New Roman"/>
+          <w:color w:val="000000"/>
+        </w:rPr>
+        <w:t>Georgia College &amp; State University</w:t>
+      </w:r>
+    </w:p>
+    <w:p>
+      <w:pPr>
+        <w:jc w:val="center"/>
+        <w:rPr>
+          <w:rFonts w:eastAsia="Times New Roman" w:cs="Times New Roman"/>
+        </w:rPr>
+      </w:pPr>
+      <w:r>
+        <w:rPr>
+          <w:rFonts w:eastAsia="Times New Roman" w:cs="Times New Roman"/>
+          <w:color w:val="000000"/>
+        </w:rPr>
+        <w:t>Student Government Association</w:t>
+      </w:r>
+    </w:p>
+    <w:p>
+      <w:pPr>
+        <w:jc w:val="center"/>
+        <w:rPr>
+          <w:rFonts w:eastAsia="Times New Roman" w:cs="Times New Roman"/>
+        </w:rPr>
+      </w:pPr>
+      <w:r>
+        <w:rPr>
+          <w:rFonts w:eastAsia="Times New Roman" w:cs="Times New Roman"/>
+          <w:color w:val="000000"/>
+        </w:rPr>
+        <w:t>2016-2017 Session</w:t>
+      </w:r>
+    </w:p>
+    <w:p>
+      <w:pPr>
+        <w:rPr>
+          <w:rFonts w:eastAsia="Times New Roman" w:cs="Times New Roman"/>
+        </w:rPr>
+      </w:pPr>
+    </w:p>
+    <w:p>
+      <w:pPr>
+        <w:jc w:val="center"/>
+        <w:rPr>
+          <w:rFonts w:eastAsia="Times New Roman" w:cs="Times New Roman"/>
+        </w:rPr>
+      </w:pPr>
+      <w:r>
+        <w:rPr>
+          <w:rFonts w:eastAsia="Times New Roman" w:cs="Times New Roman"/>
+          <w:color w:val="000000"/>
+        </w:rPr>
+        <w:t>S.B. 1617.08</w:t>
+      </w:r>
+    </w:p>
+    <w:p>
+      <w:pPr>
+        <w:rPr>
+          <w:rFonts w:eastAsia="Times New Roman" w:cs="Times New Roman"/>
+        </w:rPr>
+      </w:pPr>
+    </w:p>
+    <w:p>
+      <w:pPr>
+        <w:jc w:val="center"/>
+        <w:rPr>
+          <w:rFonts w:eastAsia="Times New Roman" w:cs="Times New Roman"/>
+        </w:rPr>
+      </w:pPr>
+      <w:r>
+        <w:rPr>
+          <w:rFonts w:eastAsia="Times New Roman" w:cs="Times New Roman"/>
+          <w:color w:val="000000"/>
+        </w:rPr>
+        <w:t>Senator Watts</w:t>
+      </w:r>
+    </w:p>
+    <w:p>
+      <w:pPr>
+        <w:rPr>
+          <w:rFonts w:eastAsia="Times New Roman" w:cs="Times New Roman"/>
+        </w:rPr>
+      </w:pPr>
+    </w:p>
+    <w:p>
+      <w:pPr>
+        <w:jc w:val="center"/>
+        <w:rPr>
+          <w:rFonts w:eastAsia="Times New Roman" w:cs="Times New Roman"/>
+        </w:rPr>
+      </w:pPr>
+      <w:r>
+        <w:rPr>
+          <w:rFonts w:eastAsia="Times New Roman" w:cs="Times New Roman"/>
+          <w:color w:val="000000"/>
+        </w:rPr>
+        <w:t>A BILL</w:t>
+      </w:r>
+    </w:p>
+    <w:p>
+      <w:pPr>
+        <w:rPr>
+          <w:rFonts w:eastAsia="Times New Roman" w:cs="Times New Roman"/>
+        </w:rPr>
+      </w:pPr>
+    </w:p>
+    <w:p>
+      <w:pPr>
+        <w:jc w:val="center"/>
+        <w:rPr>
+          <w:rFonts w:eastAsia="Times New Roman" w:cs="Times New Roman"/>
+        </w:rPr>
+      </w:pPr>
+      <w:r>
+        <w:rPr>
+          <w:rFonts w:eastAsia="Times New Roman" w:cs="Times New Roman"/>
+          <w:color w:val="000000"/>
+        </w:rPr>
+        <w:t>To allocate $110 to the Bobcat Brigade Pep Band at Georgia College to fund flip folders for performances.</w:t>
+      </w:r>
+    </w:p>
+    <w:p>
+      <w:pPr>
+        <w:rPr>
+          <w:rFonts w:eastAsia="Times New Roman" w:cs="Times New Roman"/>
+        </w:rPr>
+      </w:pPr>
+    </w:p>
+    <w:p>
+      <w:pPr>
+        <w:jc w:val="center"/>
+        <w:rPr>
+          <w:rFonts w:eastAsia="Times New Roman" w:cs="Times New Roman"/>
+        </w:rPr>
+      </w:pPr>
+      <w:r>
+        <w:rPr>
+          <w:rFonts w:eastAsia="Times New Roman" w:cs="Times New Roman"/>
+          <w:color w:val="000000"/>
+        </w:rPr>
+        <w:t>SECTION I</w:t>
+      </w:r>
+    </w:p>
+    <w:p>
+      <w:pPr>
+        <w:jc w:val="center"/>
+        <w:rPr>
+          <w:rFonts w:eastAsia="Times New Roman" w:cs="Times New Roman"/>
+        </w:rPr>
+      </w:pPr>
+      <w:r>
+        <w:rPr>
+          <w:rFonts w:eastAsia="Times New Roman" w:cs="Times New Roman"/>
+          <w:color w:val="000000"/>
+        </w:rPr>
+        <w:t>The following facts are submitted as justification for the appropriation:</w:t>
+      </w:r>
+    </w:p>
+    <w:p>
+      <w:pPr>
+        <w:rPr>
+          <w:rFonts w:eastAsia="Times New Roman" w:cs="Times New Roman"/>
+        </w:rPr>
+      </w:pPr>
+    </w:p>
+    <w:p>
+      <w:pPr>
+        <w:numPr>
+          <w:ilvl w:val="0"/>
+          <w:numId w:val="1"/>
+        </w:numPr>
+        <w:textAlignment w:val="baseline"/>
+        <w:rPr>
+          <w:rFonts w:eastAsia="Times New Roman" w:cs="Times New Roman"/>
+          <w:color w:val="000000"/>
+        </w:rPr>
+      </w:pPr>
+      <w:r>
+        <w:rPr>
+          <w:rFonts w:eastAsia="Times New Roman" w:cs="Times New Roman"/>
+          <w:color w:val="000000"/>
+        </w:rPr>
+        <w:t>WHEREAS, The Bobcat Brigade Pep Band is Georgia College’s only musical performance group specifically dedicated to supporting Georgia College events with musical school spirit.</w:t>
+      </w:r>
+    </w:p>
+    <w:p>
+      <w:pPr>
+        <w:rPr>
+          <w:rFonts w:eastAsia="Times New Roman" w:cs="Times New Roman"/>
+        </w:rPr>
+      </w:pPr>
+    </w:p>
+    <w:p>
+      <w:pPr>
+        <w:numPr>
+          <w:ilvl w:val="0"/>
+          <w:numId w:val="2"/>
+        </w:numPr>
+        <w:textAlignment w:val="baseline"/>
+        <w:rPr>
+          <w:rFonts w:eastAsia="Times New Roman" w:cs="Times New Roman"/>
+          <w:color w:val="000000"/>
+        </w:rPr>
+      </w:pPr>
+      <w:r>
+        <w:rPr>
+          <w:rFonts w:eastAsia="Times New Roman" w:cs="Times New Roman"/>
+          <w:color w:val="000000"/>
+        </w:rPr>
+        <w:t>WHEREAS, The Bobcat Brigade Pep Band provides the necessary materials to have a successful performance</w:t>
+      </w:r>
+    </w:p>
+    <w:p>
+      <w:pPr>
+        <w:rPr>
+          <w:rFonts w:eastAsia="Times New Roman" w:cs="Times New Roman"/>
+        </w:rPr>
+      </w:pPr>
+    </w:p>
+    <w:p>
+      <w:pPr>
+        <w:numPr>
+          <w:ilvl w:val="0"/>
+          <w:numId w:val="3"/>
+        </w:numPr>
+        <w:textAlignment w:val="baseline"/>
+        <w:rPr>
+          <w:rFonts w:eastAsia="Times New Roman" w:cs="Times New Roman"/>
+          <w:color w:val="000000"/>
+        </w:rPr>
+      </w:pPr>
+      <w:r>
+        <w:rPr>
+          <w:rFonts w:eastAsia="Times New Roman" w:cs="Times New Roman"/>
+          <w:color w:val="000000"/>
+        </w:rPr>
+        <w:t>WHEREAS, The Bobcat Brigade Pep Band is an organization that showcases student enthusiasm and skill for Georgia College</w:t>
+      </w:r>
+    </w:p>
+    <w:p>
+      <w:pPr>
+        <w:rPr>
+          <w:rFonts w:eastAsia="Times New Roman" w:cs="Times New Roman"/>
+        </w:rPr>
+      </w:pPr>
+    </w:p>
+    <w:p>
+      <w:pPr>
+        <w:numPr>
+          <w:ilvl w:val="0"/>
+          <w:numId w:val="4"/>
+        </w:numPr>
+        <w:textAlignment w:val="baseline"/>
+        <w:rPr>
+          <w:rFonts w:eastAsia="Times New Roman" w:cs="Times New Roman"/>
+          <w:color w:val="000000"/>
+        </w:rPr>
+      </w:pPr>
+      <w:r>
+        <w:rPr>
+          <w:rFonts w:eastAsia="Times New Roman" w:cs="Times New Roman"/>
+          <w:color w:val="000000"/>
+        </w:rPr>
+        <w:t>WHEREAS, The Bobcat Brigade Pep Band promotes student involvement and livens the environment at Georgia College sporting events</w:t>
+      </w:r>
+    </w:p>
+    <w:p>
+      <w:pPr>
+        <w:rPr>
+          <w:rFonts w:eastAsia="Times New Roman" w:cs="Times New Roman"/>
+        </w:rPr>
+      </w:pPr>
+    </w:p>
+    <w:p>
+      <w:pPr>
+        <w:numPr>
+          <w:ilvl w:val="0"/>
+          <w:numId w:val="5"/>
+        </w:numPr>
+        <w:textAlignment w:val="baseline"/>
+        <w:rPr>
+          <w:rFonts w:eastAsia="Times New Roman" w:cs="Times New Roman"/>
+          <w:color w:val="000000"/>
+        </w:rPr>
+      </w:pPr>
+      <w:r>
+        <w:rPr>
+          <w:rFonts w:eastAsia="Times New Roman" w:cs="Times New Roman"/>
+          <w:color w:val="000000"/>
+        </w:rPr>
+        <w:t>WHEREAS, The Bobcat Brigade Pep Band does not currently own flip folders necessary to hold sheet music during performances</w:t>
+      </w:r>
+    </w:p>
+    <w:p>
+      <w:pPr>
+        <w:rPr>
+          <w:rFonts w:eastAsia="Times New Roman" w:cs="Times New Roman"/>
+        </w:rPr>
+      </w:pPr>
+    </w:p>
+    <w:p>
+      <w:pPr>
+        <w:numPr>
+          <w:ilvl w:val="0"/>
+          <w:numId w:val="6"/>
+        </w:numPr>
+        <w:textAlignment w:val="baseline"/>
+        <w:rPr>
+          <w:rFonts w:eastAsia="Times New Roman" w:cs="Times New Roman"/>
+          <w:color w:val="000000"/>
+        </w:rPr>
+      </w:pPr>
+      <w:r>
+        <w:rPr>
+          <w:rFonts w:eastAsia="Times New Roman" w:cs="Times New Roman"/>
+          <w:color w:val="000000"/>
+        </w:rPr>
+        <w:t>WHEREAS, The Bobcat Brigade Pep Band is a brand new organization requiring outside assistance for startup materials</w:t>
+      </w:r>
+    </w:p>
+    <w:p>
+      <w:pPr>
+        <w:spacing w:after="160"/>
+        <w:jc w:val="center"/>
+        <w:rPr>
+          <w:rFonts w:eastAsia="Times New Roman" w:cs="Times New Roman"/>
+          <w:color w:val="000000"/>
+        </w:rPr>
+      </w:pPr>
+    </w:p>
+    <w:p>
+      <w:pPr>
+        <w:spacing w:after="160"/>
+        <w:jc w:val="center"/>
+        <w:rPr>
+          <w:rFonts w:eastAsia="Times New Roman" w:cs="Times New Roman"/>
+        </w:rPr>
+      </w:pPr>
+      <w:r>
+        <w:rPr>
+          <w:rFonts w:eastAsia="Times New Roman" w:cs="Times New Roman"/>
+          <w:color w:val="000000"/>
+        </w:rPr>
+        <w:t>SECTION II</w:t>
+      </w:r>
+    </w:p>
+    <w:p>
+      <w:pPr>
+        <w:spacing w:after="160"/>
+        <w:jc w:val="center"/>
+        <w:rPr>
+          <w:rFonts w:eastAsia="Times New Roman" w:cs="Times New Roman"/>
+        </w:rPr>
+      </w:pPr>
+      <w:r>
+        <w:rPr>
+          <w:rFonts w:eastAsia="Times New Roman" w:cs="Times New Roman"/>
+          <w:color w:val="000000"/>
+        </w:rPr>
+        <w:t xml:space="preserve">The following budget has been set forth as the basis for this allocation: </w:t>
+      </w:r>
+    </w:p>
+    <w:p>
+      <w:pPr>
+        <w:numPr>
+          <w:ilvl w:val="0"/>
+          <w:numId w:val="7"/>
+        </w:numPr>
+        <w:textAlignment w:val="baseline"/>
+        <w:rPr>
+          <w:rFonts w:eastAsia="Times New Roman" w:cs="Calibri"/>
+          <w:color w:val="000000"/>
+          <w:sz w:val="22"/>
+          <w:szCs w:val="22"/>
+        </w:rPr>
+      </w:pPr>
+      <w:r>
+        <w:rPr>
+          <w:rFonts w:eastAsia="Times New Roman" w:cs="Calibri"/>
+          <w:color w:val="000000"/>
+          <w:sz w:val="22"/>
+          <w:szCs w:val="22"/>
+        </w:rPr>
+        <w:t xml:space="preserve">Flip Folder </w:t>
+      </w:r>
+      <w:r>
+        <w:rPr>
+          <w:rFonts w:eastAsia="Times New Roman" w:cs="Calibri"/>
+          <w:color w:val="000000"/>
+          <w:sz w:val="22"/>
+          <w:szCs w:val="22"/>
+        </w:rPr>
+        <w:tab/>
+      </w:r>
+      <w:r>
+        <w:rPr>
+          <w:rFonts w:eastAsia="Times New Roman" w:cs="Calibri"/>
+          <w:color w:val="000000"/>
+          <w:sz w:val="22"/>
+          <w:szCs w:val="22"/>
+        </w:rPr>
+        <w:tab/>
+      </w:r>
+      <w:r>
+        <w:rPr>
+          <w:rFonts w:eastAsia="Times New Roman" w:cs="Calibri"/>
+          <w:color w:val="000000"/>
+          <w:sz w:val="22"/>
+          <w:szCs w:val="22"/>
+        </w:rPr>
+        <w:tab/>
+      </w:r>
+      <w:r>
+        <w:rPr>
+          <w:rFonts w:eastAsia="Times New Roman" w:cs="Calibri"/>
+          <w:color w:val="000000"/>
+          <w:sz w:val="22"/>
+          <w:szCs w:val="22"/>
+        </w:rPr>
+        <w:tab/>
+      </w:r>
+      <w:r>
+        <w:rPr>
+          <w:rFonts w:eastAsia="Times New Roman" w:cs="Calibri"/>
+          <w:color w:val="000000"/>
+          <w:sz w:val="22"/>
+          <w:szCs w:val="22"/>
+        </w:rPr>
+        <w:tab/>
+        <w:t>$5.50</w:t>
+      </w:r>
+    </w:p>
+    <w:p>
+      <w:pPr>
+        <w:ind w:left="1440"/>
+        <w:rPr>
+          <w:rFonts w:eastAsia="Times New Roman" w:cs="Times New Roman"/>
+        </w:rPr>
+      </w:pPr>
+      <w:r>
+        <w:rPr>
+          <w:rFonts w:eastAsia="Times New Roman" w:cs="Calibri"/>
+          <w:color w:val="000000"/>
+          <w:sz w:val="22"/>
+          <w:szCs w:val="22"/>
+        </w:rPr>
+        <w:t>X 20</w:t>
+      </w:r>
+    </w:p>
+    <w:p>
+      <w:pPr>
+        <w:spacing w:after="160"/>
+        <w:ind w:left="2880" w:firstLine="720"/>
+        <w:rPr>
+          <w:rFonts w:eastAsia="Times New Roman" w:cs="Times New Roman"/>
+        </w:rPr>
+      </w:pPr>
+      <w:r>
+        <w:rPr>
+          <w:rFonts w:eastAsia="Times New Roman" w:cs="Calibri"/>
+          <w:color w:val="000000"/>
+          <w:sz w:val="22"/>
+          <w:szCs w:val="22"/>
+        </w:rPr>
+        <w:t>Total:</w:t>
+      </w:r>
+      <w:r>
+        <w:rPr>
+          <w:rFonts w:eastAsia="Times New Roman" w:cs="Calibri"/>
+          <w:color w:val="000000"/>
+          <w:sz w:val="22"/>
+          <w:szCs w:val="22"/>
+        </w:rPr>
+        <w:tab/>
+      </w:r>
+      <w:r>
+        <w:rPr>
+          <w:rFonts w:eastAsia="Times New Roman" w:cs="Calibri"/>
+          <w:color w:val="000000"/>
+          <w:sz w:val="22"/>
+          <w:szCs w:val="22"/>
+        </w:rPr>
+        <w:tab/>
+        <w:t>$110</w:t>
+      </w:r>
+    </w:p>
+    <w:p>
+      <w:pPr>
+        <w:pStyle w:val="ListParagraph"/>
+        <w:ind w:left="0"/>
+        <w:jc w:val="center"/>
+        <w:rPr>
+          <w:rFonts w:ascii="Times New Roman" w:eastAsia="Times New Roman" w:hAnsi="Times New Roman" w:cs="Times New Roman"/>
+        </w:rPr>
+      </w:pPr>
+    </w:p>
+    <w:p>
+      <w:pPr>
+        <w:rPr>
+          <w:rFonts w:ascii="Times New Roman" w:eastAsia="Times New Roman" w:hAnsi="Times New Roman" w:cs="Times New Roman"/>
+        </w:rPr>
+      </w:pPr>
+    </w:p>
+    <w:p>
+      <w:pPr>
+        <w:rPr>
+          <w:rFonts w:ascii="Times New Roman" w:eastAsia="Times New Roman" w:hAnsi="Times New Roman" w:cs="Times New Roman"/>
+        </w:rPr>
+      </w:pPr>
+    </w:p>
+    <w:p>
+      <w:pPr>
+        <w:spacing w:after="160"/>
+        <w:jc w:val="center"/>
+        <w:rPr>
+          <w:rFonts w:eastAsia="Times New Roman" w:cs="Times New Roman"/>
+        </w:rPr>
+      </w:pPr>
+      <w:r>
+        <w:rPr>
+          <w:rFonts w:eastAsia="Times New Roman" w:cs="Times New Roman"/>
+          <w:color w:val="000000"/>
+        </w:rPr>
+        <w:t>SECTION III</w:t>
+      </w:r>
+    </w:p>
+    <w:p>
+      <w:pPr>
+        <w:spacing w:after="160"/>
+        <w:jc w:val="center"/>
+        <w:rPr>
+          <w:rFonts w:eastAsia="Times New Roman" w:cs="Times New Roman"/>
+        </w:rPr>
+      </w:pPr>
+      <w:r>
+        <w:rPr>
+          <w:rFonts w:ascii="Times New Roman" w:eastAsia="Times New Roman" w:hAnsi="Times New Roman" w:cs="Times New Roman"/>
+          <w:color w:val="000000"/>
+        </w:rPr>
+        <w:t>Therefore, the following allocation is made to the Bobcat Brigade Pep Band</w:t>
+      </w:r>
+      <w:r>
+        <w:rPr>
+          <w:rFonts w:eastAsia="Times New Roman" w:cs="Times New Roman"/>
+          <w:color w:val="000000"/>
+        </w:rPr>
+        <w:t xml:space="preserve">: </w:t>
+      </w:r>
+    </w:p>
+    <w:p>
+      <w:pPr>
+        <w:numPr>
+          <w:ilvl w:val="0"/>
+          <w:numId w:val="8"/>
+        </w:numPr>
+        <w:textAlignment w:val="baseline"/>
+        <w:rPr>
+          <w:rFonts w:eastAsia="Times New Roman" w:cs="Calibri"/>
+          <w:color w:val="000000"/>
+          <w:sz w:val="22"/>
+          <w:szCs w:val="22"/>
+        </w:rPr>
+      </w:pPr>
+      <w:r>
+        <w:rPr>
+          <w:rFonts w:eastAsia="Times New Roman" w:cs="Calibri"/>
+          <w:color w:val="000000"/>
+          <w:sz w:val="22"/>
+          <w:szCs w:val="22"/>
+        </w:rPr>
+        <w:t xml:space="preserve">Flip Folder </w:t>
+      </w:r>
+      <w:r>
+        <w:rPr>
+          <w:rFonts w:eastAsia="Times New Roman" w:cs="Calibri"/>
+          <w:color w:val="000000"/>
+          <w:sz w:val="22"/>
+          <w:szCs w:val="22"/>
+        </w:rPr>
+        <w:tab/>
+      </w:r>
+      <w:r>
+        <w:rPr>
+          <w:rFonts w:eastAsia="Times New Roman" w:cs="Calibri"/>
+          <w:color w:val="000000"/>
+          <w:sz w:val="22"/>
+          <w:szCs w:val="22"/>
+        </w:rPr>
+        <w:tab/>
+      </w:r>
+      <w:r>
+        <w:rPr>
+          <w:rFonts w:eastAsia="Times New Roman" w:cs="Calibri"/>
+          <w:color w:val="000000"/>
+          <w:sz w:val="22"/>
+          <w:szCs w:val="22"/>
+        </w:rPr>
+        <w:tab/>
+      </w:r>
+      <w:r>
+        <w:rPr>
+          <w:rFonts w:eastAsia="Times New Roman" w:cs="Calibri"/>
+          <w:color w:val="000000"/>
+          <w:sz w:val="22"/>
+          <w:szCs w:val="22"/>
+        </w:rPr>
+        <w:tab/>
+      </w:r>
+      <w:r>
+        <w:rPr>
+          <w:rFonts w:eastAsia="Times New Roman" w:cs="Calibri"/>
+          <w:color w:val="000000"/>
+          <w:sz w:val="22"/>
+          <w:szCs w:val="22"/>
+        </w:rPr>
+        <w:tab/>
+        <w:t>$5.50</w:t>
+      </w:r>
+    </w:p>
+    <w:p>
+      <w:pPr>
+        <w:ind w:left="1440"/>
+        <w:rPr>
+          <w:rFonts w:eastAsia="Times New Roman" w:cs="Times New Roman"/>
+        </w:rPr>
+      </w:pPr>
+      <w:r>
+        <w:rPr>
+          <w:rFonts w:eastAsia="Times New Roman" w:cs="Calibri"/>
+          <w:color w:val="000000"/>
+          <w:sz w:val="22"/>
+          <w:szCs w:val="22"/>
+        </w:rPr>
+        <w:t>X 20</w:t>
+      </w:r>
+    </w:p>
+    <w:p>
+      <w:pPr>
+        <w:spacing w:after="160"/>
+        <w:ind w:left="2880" w:firstLine="720"/>
+        <w:rPr>
+          <w:rFonts w:eastAsia="Times New Roman" w:cs="Times New Roman"/>
+        </w:rPr>
+      </w:pPr>
+      <w:r>
+        <w:rPr>
+          <w:rFonts w:eastAsia="Times New Roman" w:cs="Calibri"/>
+          <w:color w:val="000000"/>
+          <w:sz w:val="22"/>
+          <w:szCs w:val="22"/>
+        </w:rPr>
+        <w:t>Total:</w:t>
+      </w:r>
+      <w:r>
+        <w:rPr>
+          <w:rFonts w:eastAsia="Times New Roman" w:cs="Calibri"/>
+          <w:color w:val="000000"/>
+          <w:sz w:val="22"/>
+          <w:szCs w:val="22"/>
+        </w:rPr>
+        <w:tab/>
+      </w:r>
+      <w:r>
+        <w:rPr>
+          <w:rFonts w:eastAsia="Times New Roman" w:cs="Calibri"/>
+          <w:color w:val="000000"/>
+          <w:sz w:val="22"/>
+          <w:szCs w:val="22"/>
+        </w:rPr>
+        <w:tab/>
+        <w:t>$110</w:t>
+      </w:r>
+    </w:p>
+    <w:p>
+      <w:pPr>
+        <w:rPr>
+          <w:rFonts w:ascii="Times New Roman" w:eastAsia="Times New Roman" w:hAnsi="Times New Roman" w:cs="Times New Roman"/>
+        </w:rPr>
+      </w:pPr>
+    </w:p>
+    <w:p>
+      <w:pPr>
+        <w:rPr>
+          <w:rFonts w:ascii="Times New Roman" w:eastAsia="Times New Roman" w:hAnsi="Times New Roman" w:cs="Times New Roman"/>
+        </w:rPr>
+      </w:pPr>
+    </w:p>
+    <w:p/>
     <w:sectPr>
       <w:pgSz w:w="12240" w:h="15840"/>
       <w:pgMar w:top="1440" w:right="1440" w:bottom="1440" w:left="1440" w:header="720" w:footer="720" w:gutter="0"/>
@@ -17,6 +712,974 @@
     </w:sectPr>
   </w:body>
 </w:document>
+</file>
+
+<file path=word/numbering.xml><?xml version="1.0" encoding="utf-8"?>
+<w:numbering xmlns:wpc="http://schemas.microsoft.com/office/word/2010/wordprocessingCanvas" xmlns:cx="http://schemas.microsoft.com/office/drawing/2014/chartex" xmlns:cx1="http://schemas.microsoft.com/office/drawing/2015/9/8/chartex" xmlns:cx2="http://schemas.microsoft.com/office/drawing/2015/10/21/chartex" xmlns:cx3="http://schemas.microsoft.com/office/drawing/2016/5/9/chartex" xmlns:cx4="http://schemas.microsoft.com/office/drawing/2016/5/10/chartex" xmlns:cx5="http://schemas.microsoft.com/office/drawing/2016/5/11/chartex" xmlns:mc="http://schemas.openxmlformats.org/markup-compatibility/2006" xmlns:o="urn:schemas-microsoft-com:office:office" xmlns:r="http://schemas.openxmlformats.org/officeDocument/2006/relationships" xmlns:m="http://schemas.openxmlformats.org/officeDocument/2006/math" xmlns:v="urn:schemas-microsoft-com:vml" xmlns:wp14="http://schemas.microsoft.com/office/word/2010/wordprocessingDrawing" xmlns:wp="http://schemas.openxmlformats.org/drawingml/2006/wordprocessingDrawing" xmlns:w10="urn:schemas-microsoft-com:office:word" xmlns:w="http://schemas.openxmlformats.org/wordprocessingml/2006/main" xmlns:w14="http://schemas.microsoft.com/office/word/2010/wordml" xmlns:w15="http://schemas.microsoft.com/office/word/2012/wordml" xmlns:w16se="http://schemas.microsoft.com/office/word/2015/wordml/symex" xmlns:wpg="http://schemas.microsoft.com/office/word/2010/wordprocessingGroup" xmlns:wpi="http://schemas.microsoft.com/office/word/2010/wordprocessingInk" xmlns:wne="http://schemas.microsoft.com/office/word/2006/wordml" xmlns:wps="http://schemas.microsoft.com/office/word/2010/wordprocessingShape" mc:Ignorable="w14 w15 w16se wp14">
+  <w:abstractNum w:abstractNumId="0" w15:restartNumberingAfterBreak="0">
+    <w:nsid w:val="02A40EDA"/>
+    <w:multiLevelType w:val="multilevel"/>
+    <w:tmpl w:val="DD9C42A2"/>
+    <w:lvl w:ilvl="0">
+      <w:start w:val="2"/>
+      <w:numFmt w:val="decimal"/>
+      <w:lvlText w:val="%1."/>
+      <w:lvlJc w:val="left"/>
+      <w:pPr>
+        <w:tabs>
+          <w:tab w:val="num" w:pos="720"/>
+        </w:tabs>
+        <w:ind w:left="720" w:hanging="360"/>
+      </w:pPr>
+    </w:lvl>
+    <w:lvl w:ilvl="1" w:tentative="1">
+      <w:start w:val="1"/>
+      <w:numFmt w:val="decimal"/>
+      <w:lvlText w:val="%2."/>
+      <w:lvlJc w:val="left"/>
+      <w:pPr>
+        <w:tabs>
+          <w:tab w:val="num" w:pos="1440"/>
+        </w:tabs>
+        <w:ind w:left="1440" w:hanging="360"/>
+      </w:pPr>
+    </w:lvl>
+    <w:lvl w:ilvl="2" w:tentative="1">
+      <w:start w:val="1"/>
+      <w:numFmt w:val="decimal"/>
+      <w:lvlText w:val="%3."/>
+      <w:lvlJc w:val="left"/>
+      <w:pPr>
+        <w:tabs>
+          <w:tab w:val="num" w:pos="2160"/>
+        </w:tabs>
+        <w:ind w:left="2160" w:hanging="360"/>
+      </w:pPr>
+    </w:lvl>
+    <w:lvl w:ilvl="3" w:tentative="1">
+      <w:start w:val="1"/>
+      <w:numFmt w:val="decimal"/>
+      <w:lvlText w:val="%4."/>
+      <w:lvlJc w:val="left"/>
+      <w:pPr>
+        <w:tabs>
+          <w:tab w:val="num" w:pos="2880"/>
+        </w:tabs>
+        <w:ind w:left="2880" w:hanging="360"/>
+      </w:pPr>
+    </w:lvl>
+    <w:lvl w:ilvl="4" w:tentative="1">
+      <w:start w:val="1"/>
+      <w:numFmt w:val="decimal"/>
+      <w:lvlText w:val="%5."/>
+      <w:lvlJc w:val="left"/>
+      <w:pPr>
+        <w:tabs>
+          <w:tab w:val="num" w:pos="3600"/>
+        </w:tabs>
+        <w:ind w:left="3600" w:hanging="360"/>
+      </w:pPr>
+    </w:lvl>
+    <w:lvl w:ilvl="5" w:tentative="1">
+      <w:start w:val="1"/>
+      <w:numFmt w:val="decimal"/>
+      <w:lvlText w:val="%6."/>
+      <w:lvlJc w:val="left"/>
+      <w:pPr>
+        <w:tabs>
+          <w:tab w:val="num" w:pos="4320"/>
+        </w:tabs>
+        <w:ind w:left="4320" w:hanging="360"/>
+      </w:pPr>
+    </w:lvl>
+    <w:lvl w:ilvl="6" w:tentative="1">
+      <w:start w:val="1"/>
+      <w:numFmt w:val="decimal"/>
+      <w:lvlText w:val="%7."/>
+      <w:lvlJc w:val="left"/>
+      <w:pPr>
+        <w:tabs>
+          <w:tab w:val="num" w:pos="5040"/>
+        </w:tabs>
+        <w:ind w:left="5040" w:hanging="360"/>
+      </w:pPr>
+    </w:lvl>
+    <w:lvl w:ilvl="7" w:tentative="1">
+      <w:start w:val="1"/>
+      <w:numFmt w:val="decimal"/>
+      <w:lvlText w:val="%8."/>
+      <w:lvlJc w:val="left"/>
+      <w:pPr>
+        <w:tabs>
+          <w:tab w:val="num" w:pos="5760"/>
+        </w:tabs>
+        <w:ind w:left="5760" w:hanging="360"/>
+      </w:pPr>
+    </w:lvl>
+    <w:lvl w:ilvl="8" w:tentative="1">
+      <w:start w:val="1"/>
+      <w:numFmt w:val="decimal"/>
+      <w:lvlText w:val="%9."/>
+      <w:lvlJc w:val="left"/>
+      <w:pPr>
+        <w:tabs>
+          <w:tab w:val="num" w:pos="6480"/>
+        </w:tabs>
+        <w:ind w:left="6480" w:hanging="360"/>
+      </w:pPr>
+    </w:lvl>
+  </w:abstractNum>
+  <w:abstractNum w:abstractNumId="1" w15:restartNumberingAfterBreak="0">
+    <w:nsid w:val="0C096CEE"/>
+    <w:multiLevelType w:val="multilevel"/>
+    <w:tmpl w:val="7B60B86A"/>
+    <w:lvl w:ilvl="0">
+      <w:start w:val="5"/>
+      <w:numFmt w:val="decimal"/>
+      <w:lvlText w:val="%1."/>
+      <w:lvlJc w:val="left"/>
+      <w:pPr>
+        <w:tabs>
+          <w:tab w:val="num" w:pos="720"/>
+        </w:tabs>
+        <w:ind w:left="720" w:hanging="360"/>
+      </w:pPr>
+    </w:lvl>
+    <w:lvl w:ilvl="1" w:tentative="1">
+      <w:start w:val="1"/>
+      <w:numFmt w:val="decimal"/>
+      <w:lvlText w:val="%2."/>
+      <w:lvlJc w:val="left"/>
+      <w:pPr>
+        <w:tabs>
+          <w:tab w:val="num" w:pos="1440"/>
+        </w:tabs>
+        <w:ind w:left="1440" w:hanging="360"/>
+      </w:pPr>
+    </w:lvl>
+    <w:lvl w:ilvl="2" w:tentative="1">
+      <w:start w:val="1"/>
+      <w:numFmt w:val="decimal"/>
+      <w:lvlText w:val="%3."/>
+      <w:lvlJc w:val="left"/>
+      <w:pPr>
+        <w:tabs>
+          <w:tab w:val="num" w:pos="2160"/>
+        </w:tabs>
+        <w:ind w:left="2160" w:hanging="360"/>
+      </w:pPr>
+    </w:lvl>
+    <w:lvl w:ilvl="3" w:tentative="1">
+      <w:start w:val="1"/>
+      <w:numFmt w:val="decimal"/>
+      <w:lvlText w:val="%4."/>
+      <w:lvlJc w:val="left"/>
+      <w:pPr>
+        <w:tabs>
+          <w:tab w:val="num" w:pos="2880"/>
+        </w:tabs>
+        <w:ind w:left="2880" w:hanging="360"/>
+      </w:pPr>
+    </w:lvl>
+    <w:lvl w:ilvl="4" w:tentative="1">
+      <w:start w:val="1"/>
+      <w:numFmt w:val="decimal"/>
+      <w:lvlText w:val="%5."/>
+      <w:lvlJc w:val="left"/>
+      <w:pPr>
+        <w:tabs>
+          <w:tab w:val="num" w:pos="3600"/>
+        </w:tabs>
+        <w:ind w:left="3600" w:hanging="360"/>
+      </w:pPr>
+    </w:lvl>
+    <w:lvl w:ilvl="5" w:tentative="1">
+      <w:start w:val="1"/>
+      <w:numFmt w:val="decimal"/>
+      <w:lvlText w:val="%6."/>
+      <w:lvlJc w:val="left"/>
+      <w:pPr>
+        <w:tabs>
+          <w:tab w:val="num" w:pos="4320"/>
+        </w:tabs>
+        <w:ind w:left="4320" w:hanging="360"/>
+      </w:pPr>
+    </w:lvl>
+    <w:lvl w:ilvl="6" w:tentative="1">
+      <w:start w:val="1"/>
+      <w:numFmt w:val="decimal"/>
+      <w:lvlText w:val="%7."/>
+      <w:lvlJc w:val="left"/>
+      <w:pPr>
+        <w:tabs>
+          <w:tab w:val="num" w:pos="5040"/>
+        </w:tabs>
+        <w:ind w:left="5040" w:hanging="360"/>
+      </w:pPr>
+    </w:lvl>
+    <w:lvl w:ilvl="7" w:tentative="1">
+      <w:start w:val="1"/>
+      <w:numFmt w:val="decimal"/>
+      <w:lvlText w:val="%8."/>
+      <w:lvlJc w:val="left"/>
+      <w:pPr>
+        <w:tabs>
+          <w:tab w:val="num" w:pos="5760"/>
+        </w:tabs>
+        <w:ind w:left="5760" w:hanging="360"/>
+      </w:pPr>
+    </w:lvl>
+    <w:lvl w:ilvl="8" w:tentative="1">
+      <w:start w:val="1"/>
+      <w:numFmt w:val="decimal"/>
+      <w:lvlText w:val="%9."/>
+      <w:lvlJc w:val="left"/>
+      <w:pPr>
+        <w:tabs>
+          <w:tab w:val="num" w:pos="6480"/>
+        </w:tabs>
+        <w:ind w:left="6480" w:hanging="360"/>
+      </w:pPr>
+    </w:lvl>
+  </w:abstractNum>
+  <w:abstractNum w:abstractNumId="2" w15:restartNumberingAfterBreak="0">
+    <w:nsid w:val="254B5A34"/>
+    <w:multiLevelType w:val="multilevel"/>
+    <w:tmpl w:val="B0621B76"/>
+    <w:lvl w:ilvl="0">
+      <w:start w:val="1"/>
+      <w:numFmt w:val="decimal"/>
+      <w:lvlText w:val="%1."/>
+      <w:lvlJc w:val="left"/>
+      <w:pPr>
+        <w:tabs>
+          <w:tab w:val="num" w:pos="720"/>
+        </w:tabs>
+        <w:ind w:left="720" w:hanging="360"/>
+      </w:pPr>
+    </w:lvl>
+    <w:lvl w:ilvl="1" w:tentative="1">
+      <w:start w:val="1"/>
+      <w:numFmt w:val="decimal"/>
+      <w:lvlText w:val="%2."/>
+      <w:lvlJc w:val="left"/>
+      <w:pPr>
+        <w:tabs>
+          <w:tab w:val="num" w:pos="1440"/>
+        </w:tabs>
+        <w:ind w:left="1440" w:hanging="360"/>
+      </w:pPr>
+    </w:lvl>
+    <w:lvl w:ilvl="2" w:tentative="1">
+      <w:start w:val="1"/>
+      <w:numFmt w:val="decimal"/>
+      <w:lvlText w:val="%3."/>
+      <w:lvlJc w:val="left"/>
+      <w:pPr>
+        <w:tabs>
+          <w:tab w:val="num" w:pos="2160"/>
+        </w:tabs>
+        <w:ind w:left="2160" w:hanging="360"/>
+      </w:pPr>
+    </w:lvl>
+    <w:lvl w:ilvl="3" w:tentative="1">
+      <w:start w:val="1"/>
+      <w:numFmt w:val="decimal"/>
+      <w:lvlText w:val="%4."/>
+      <w:lvlJc w:val="left"/>
+      <w:pPr>
+        <w:tabs>
+          <w:tab w:val="num" w:pos="2880"/>
+        </w:tabs>
+        <w:ind w:left="2880" w:hanging="360"/>
+      </w:pPr>
+    </w:lvl>
+    <w:lvl w:ilvl="4" w:tentative="1">
+      <w:start w:val="1"/>
+      <w:numFmt w:val="decimal"/>
+      <w:lvlText w:val="%5."/>
+      <w:lvlJc w:val="left"/>
+      <w:pPr>
+        <w:tabs>
+          <w:tab w:val="num" w:pos="3600"/>
+        </w:tabs>
+        <w:ind w:left="3600" w:hanging="360"/>
+      </w:pPr>
+    </w:lvl>
+    <w:lvl w:ilvl="5" w:tentative="1">
+      <w:start w:val="1"/>
+      <w:numFmt w:val="decimal"/>
+      <w:lvlText w:val="%6."/>
+      <w:lvlJc w:val="left"/>
+      <w:pPr>
+        <w:tabs>
+          <w:tab w:val="num" w:pos="4320"/>
+        </w:tabs>
+        <w:ind w:left="4320" w:hanging="360"/>
+      </w:pPr>
+    </w:lvl>
+    <w:lvl w:ilvl="6" w:tentative="1">
+      <w:start w:val="1"/>
+      <w:numFmt w:val="decimal"/>
+      <w:lvlText w:val="%7."/>
+      <w:lvlJc w:val="left"/>
+      <w:pPr>
+        <w:tabs>
+          <w:tab w:val="num" w:pos="5040"/>
+        </w:tabs>
+        <w:ind w:left="5040" w:hanging="360"/>
+      </w:pPr>
+    </w:lvl>
+    <w:lvl w:ilvl="7" w:tentative="1">
+      <w:start w:val="1"/>
+      <w:numFmt w:val="decimal"/>
+      <w:lvlText w:val="%8."/>
+      <w:lvlJc w:val="left"/>
+      <w:pPr>
+        <w:tabs>
+          <w:tab w:val="num" w:pos="5760"/>
+        </w:tabs>
+        <w:ind w:left="5760" w:hanging="360"/>
+      </w:pPr>
+    </w:lvl>
+    <w:lvl w:ilvl="8" w:tentative="1">
+      <w:start w:val="1"/>
+      <w:numFmt w:val="decimal"/>
+      <w:lvlText w:val="%9."/>
+      <w:lvlJc w:val="left"/>
+      <w:pPr>
+        <w:tabs>
+          <w:tab w:val="num" w:pos="6480"/>
+        </w:tabs>
+        <w:ind w:left="6480" w:hanging="360"/>
+      </w:pPr>
+    </w:lvl>
+  </w:abstractNum>
+  <w:abstractNum w:abstractNumId="3" w15:restartNumberingAfterBreak="0">
+    <w:nsid w:val="2796659C"/>
+    <w:multiLevelType w:val="multilevel"/>
+    <w:tmpl w:val="0FB26E98"/>
+    <w:lvl w:ilvl="0">
+      <w:start w:val="1"/>
+      <w:numFmt w:val="decimal"/>
+      <w:lvlText w:val="%1."/>
+      <w:lvlJc w:val="left"/>
+      <w:pPr>
+        <w:tabs>
+          <w:tab w:val="num" w:pos="720"/>
+        </w:tabs>
+        <w:ind w:left="720" w:hanging="360"/>
+      </w:pPr>
+    </w:lvl>
+    <w:lvl w:ilvl="1" w:tentative="1">
+      <w:start w:val="1"/>
+      <w:numFmt w:val="decimal"/>
+      <w:lvlText w:val="%2."/>
+      <w:lvlJc w:val="left"/>
+      <w:pPr>
+        <w:tabs>
+          <w:tab w:val="num" w:pos="1440"/>
+        </w:tabs>
+        <w:ind w:left="1440" w:hanging="360"/>
+      </w:pPr>
+    </w:lvl>
+    <w:lvl w:ilvl="2" w:tentative="1">
+      <w:start w:val="1"/>
+      <w:numFmt w:val="decimal"/>
+      <w:lvlText w:val="%3."/>
+      <w:lvlJc w:val="left"/>
+      <w:pPr>
+        <w:tabs>
+          <w:tab w:val="num" w:pos="2160"/>
+        </w:tabs>
+        <w:ind w:left="2160" w:hanging="360"/>
+      </w:pPr>
+    </w:lvl>
+    <w:lvl w:ilvl="3" w:tentative="1">
+      <w:start w:val="1"/>
+      <w:numFmt w:val="decimal"/>
+      <w:lvlText w:val="%4."/>
+      <w:lvlJc w:val="left"/>
+      <w:pPr>
+        <w:tabs>
+          <w:tab w:val="num" w:pos="2880"/>
+        </w:tabs>
+        <w:ind w:left="2880" w:hanging="360"/>
+      </w:pPr>
+    </w:lvl>
+    <w:lvl w:ilvl="4" w:tentative="1">
+      <w:start w:val="1"/>
+      <w:numFmt w:val="decimal"/>
+      <w:lvlText w:val="%5."/>
+      <w:lvlJc w:val="left"/>
+      <w:pPr>
+        <w:tabs>
+          <w:tab w:val="num" w:pos="3600"/>
+        </w:tabs>
+        <w:ind w:left="3600" w:hanging="360"/>
+      </w:pPr>
+    </w:lvl>
+    <w:lvl w:ilvl="5" w:tentative="1">
+      <w:start w:val="1"/>
+      <w:numFmt w:val="decimal"/>
+      <w:lvlText w:val="%6."/>
+      <w:lvlJc w:val="left"/>
+      <w:pPr>
+        <w:tabs>
+          <w:tab w:val="num" w:pos="4320"/>
+        </w:tabs>
+        <w:ind w:left="4320" w:hanging="360"/>
+      </w:pPr>
+    </w:lvl>
+    <w:lvl w:ilvl="6" w:tentative="1">
+      <w:start w:val="1"/>
+      <w:numFmt w:val="decimal"/>
+      <w:lvlText w:val="%7."/>
+      <w:lvlJc w:val="left"/>
+      <w:pPr>
+        <w:tabs>
+          <w:tab w:val="num" w:pos="5040"/>
+        </w:tabs>
+        <w:ind w:left="5040" w:hanging="360"/>
+      </w:pPr>
+    </w:lvl>
+    <w:lvl w:ilvl="7" w:tentative="1">
+      <w:start w:val="1"/>
+      <w:numFmt w:val="decimal"/>
+      <w:lvlText w:val="%8."/>
+      <w:lvlJc w:val="left"/>
+      <w:pPr>
+        <w:tabs>
+          <w:tab w:val="num" w:pos="5760"/>
+        </w:tabs>
+        <w:ind w:left="5760" w:hanging="360"/>
+      </w:pPr>
+    </w:lvl>
+    <w:lvl w:ilvl="8" w:tentative="1">
+      <w:start w:val="1"/>
+      <w:numFmt w:val="decimal"/>
+      <w:lvlText w:val="%9."/>
+      <w:lvlJc w:val="left"/>
+      <w:pPr>
+        <w:tabs>
+          <w:tab w:val="num" w:pos="6480"/>
+        </w:tabs>
+        <w:ind w:left="6480" w:hanging="360"/>
+      </w:pPr>
+    </w:lvl>
+  </w:abstractNum>
+  <w:abstractNum w:abstractNumId="4" w15:restartNumberingAfterBreak="0">
+    <w:nsid w:val="31DD2CA4"/>
+    <w:multiLevelType w:val="multilevel"/>
+    <w:tmpl w:val="7994A0A6"/>
+    <w:lvl w:ilvl="0">
+      <w:start w:val="6"/>
+      <w:numFmt w:val="decimal"/>
+      <w:lvlText w:val="%1."/>
+      <w:lvlJc w:val="left"/>
+      <w:pPr>
+        <w:tabs>
+          <w:tab w:val="num" w:pos="720"/>
+        </w:tabs>
+        <w:ind w:left="720" w:hanging="360"/>
+      </w:pPr>
+    </w:lvl>
+    <w:lvl w:ilvl="1" w:tentative="1">
+      <w:start w:val="1"/>
+      <w:numFmt w:val="decimal"/>
+      <w:lvlText w:val="%2."/>
+      <w:lvlJc w:val="left"/>
+      <w:pPr>
+        <w:tabs>
+          <w:tab w:val="num" w:pos="1440"/>
+        </w:tabs>
+        <w:ind w:left="1440" w:hanging="360"/>
+      </w:pPr>
+    </w:lvl>
+    <w:lvl w:ilvl="2" w:tentative="1">
+      <w:start w:val="1"/>
+      <w:numFmt w:val="decimal"/>
+      <w:lvlText w:val="%3."/>
+      <w:lvlJc w:val="left"/>
+      <w:pPr>
+        <w:tabs>
+          <w:tab w:val="num" w:pos="2160"/>
+        </w:tabs>
+        <w:ind w:left="2160" w:hanging="360"/>
+      </w:pPr>
+    </w:lvl>
+    <w:lvl w:ilvl="3" w:tentative="1">
+      <w:start w:val="1"/>
+      <w:numFmt w:val="decimal"/>
+      <w:lvlText w:val="%4."/>
+      <w:lvlJc w:val="left"/>
+      <w:pPr>
+        <w:tabs>
+          <w:tab w:val="num" w:pos="2880"/>
+        </w:tabs>
+        <w:ind w:left="2880" w:hanging="360"/>
+      </w:pPr>
+    </w:lvl>
+    <w:lvl w:ilvl="4" w:tentative="1">
+      <w:start w:val="1"/>
+      <w:numFmt w:val="decimal"/>
+      <w:lvlText w:val="%5."/>
+      <w:lvlJc w:val="left"/>
+      <w:pPr>
+        <w:tabs>
+          <w:tab w:val="num" w:pos="3600"/>
+        </w:tabs>
+        <w:ind w:left="3600" w:hanging="360"/>
+      </w:pPr>
+    </w:lvl>
+    <w:lvl w:ilvl="5" w:tentative="1">
+      <w:start w:val="1"/>
+      <w:numFmt w:val="decimal"/>
+      <w:lvlText w:val="%6."/>
+      <w:lvlJc w:val="left"/>
+      <w:pPr>
+        <w:tabs>
+          <w:tab w:val="num" w:pos="4320"/>
+        </w:tabs>
+        <w:ind w:left="4320" w:hanging="360"/>
+      </w:pPr>
+    </w:lvl>
+    <w:lvl w:ilvl="6" w:tentative="1">
+      <w:start w:val="1"/>
+      <w:numFmt w:val="decimal"/>
+      <w:lvlText w:val="%7."/>
+      <w:lvlJc w:val="left"/>
+      <w:pPr>
+        <w:tabs>
+          <w:tab w:val="num" w:pos="5040"/>
+        </w:tabs>
+        <w:ind w:left="5040" w:hanging="360"/>
+      </w:pPr>
+    </w:lvl>
+    <w:lvl w:ilvl="7" w:tentative="1">
+      <w:start w:val="1"/>
+      <w:numFmt w:val="decimal"/>
+      <w:lvlText w:val="%8."/>
+      <w:lvlJc w:val="left"/>
+      <w:pPr>
+        <w:tabs>
+          <w:tab w:val="num" w:pos="5760"/>
+        </w:tabs>
+        <w:ind w:left="5760" w:hanging="360"/>
+      </w:pPr>
+    </w:lvl>
+    <w:lvl w:ilvl="8" w:tentative="1">
+      <w:start w:val="1"/>
+      <w:numFmt w:val="decimal"/>
+      <w:lvlText w:val="%9."/>
+      <w:lvlJc w:val="left"/>
+      <w:pPr>
+        <w:tabs>
+          <w:tab w:val="num" w:pos="6480"/>
+        </w:tabs>
+        <w:ind w:left="6480" w:hanging="360"/>
+      </w:pPr>
+    </w:lvl>
+  </w:abstractNum>
+  <w:abstractNum w:abstractNumId="5" w15:restartNumberingAfterBreak="0">
+    <w:nsid w:val="36DA07AF"/>
+    <w:multiLevelType w:val="multilevel"/>
+    <w:tmpl w:val="0FB26E98"/>
+    <w:lvl w:ilvl="0">
+      <w:start w:val="1"/>
+      <w:numFmt w:val="decimal"/>
+      <w:lvlText w:val="%1."/>
+      <w:lvlJc w:val="left"/>
+      <w:pPr>
+        <w:tabs>
+          <w:tab w:val="num" w:pos="720"/>
+        </w:tabs>
+        <w:ind w:left="720" w:hanging="360"/>
+      </w:pPr>
+    </w:lvl>
+    <w:lvl w:ilvl="1" w:tentative="1">
+      <w:start w:val="1"/>
+      <w:numFmt w:val="decimal"/>
+      <w:lvlText w:val="%2."/>
+      <w:lvlJc w:val="left"/>
+      <w:pPr>
+        <w:tabs>
+          <w:tab w:val="num" w:pos="1440"/>
+        </w:tabs>
+        <w:ind w:left="1440" w:hanging="360"/>
+      </w:pPr>
+    </w:lvl>
+    <w:lvl w:ilvl="2" w:tentative="1">
+      <w:start w:val="1"/>
+      <w:numFmt w:val="decimal"/>
+      <w:lvlText w:val="%3."/>
+      <w:lvlJc w:val="left"/>
+      <w:pPr>
+        <w:tabs>
+          <w:tab w:val="num" w:pos="2160"/>
+        </w:tabs>
+        <w:ind w:left="2160" w:hanging="360"/>
+      </w:pPr>
+    </w:lvl>
+    <w:lvl w:ilvl="3" w:tentative="1">
+      <w:start w:val="1"/>
+      <w:numFmt w:val="decimal"/>
+      <w:lvlText w:val="%4."/>
+      <w:lvlJc w:val="left"/>
+      <w:pPr>
+        <w:tabs>
+          <w:tab w:val="num" w:pos="2880"/>
+        </w:tabs>
+        <w:ind w:left="2880" w:hanging="360"/>
+      </w:pPr>
+    </w:lvl>
+    <w:lvl w:ilvl="4" w:tentative="1">
+      <w:start w:val="1"/>
+      <w:numFmt w:val="decimal"/>
+      <w:lvlText w:val="%5."/>
+      <w:lvlJc w:val="left"/>
+      <w:pPr>
+        <w:tabs>
+          <w:tab w:val="num" w:pos="3600"/>
+        </w:tabs>
+        <w:ind w:left="3600" w:hanging="360"/>
+      </w:pPr>
+    </w:lvl>
+    <w:lvl w:ilvl="5" w:tentative="1">
+      <w:start w:val="1"/>
+      <w:numFmt w:val="decimal"/>
+      <w:lvlText w:val="%6."/>
+      <w:lvlJc w:val="left"/>
+      <w:pPr>
+        <w:tabs>
+          <w:tab w:val="num" w:pos="4320"/>
+        </w:tabs>
+        <w:ind w:left="4320" w:hanging="360"/>
+      </w:pPr>
+    </w:lvl>
+    <w:lvl w:ilvl="6" w:tentative="1">
+      <w:start w:val="1"/>
+      <w:numFmt w:val="decimal"/>
+      <w:lvlText w:val="%7."/>
+      <w:lvlJc w:val="left"/>
+      <w:pPr>
+        <w:tabs>
+          <w:tab w:val="num" w:pos="5040"/>
+        </w:tabs>
+        <w:ind w:left="5040" w:hanging="360"/>
+      </w:pPr>
+    </w:lvl>
+    <w:lvl w:ilvl="7" w:tentative="1">
+      <w:start w:val="1"/>
+      <w:numFmt w:val="decimal"/>
+      <w:lvlText w:val="%8."/>
+      <w:lvlJc w:val="left"/>
+      <w:pPr>
+        <w:tabs>
+          <w:tab w:val="num" w:pos="5760"/>
+        </w:tabs>
+        <w:ind w:left="5760" w:hanging="360"/>
+      </w:pPr>
+    </w:lvl>
+    <w:lvl w:ilvl="8" w:tentative="1">
+      <w:start w:val="1"/>
+      <w:numFmt w:val="decimal"/>
+      <w:lvlText w:val="%9."/>
+      <w:lvlJc w:val="left"/>
+      <w:pPr>
+        <w:tabs>
+          <w:tab w:val="num" w:pos="6480"/>
+        </w:tabs>
+        <w:ind w:left="6480" w:hanging="360"/>
+      </w:pPr>
+    </w:lvl>
+  </w:abstractNum>
+  <w:abstractNum w:abstractNumId="6" w15:restartNumberingAfterBreak="0">
+    <w:nsid w:val="56BE1004"/>
+    <w:multiLevelType w:val="multilevel"/>
+    <w:tmpl w:val="56FED126"/>
+    <w:lvl w:ilvl="0">
+      <w:start w:val="4"/>
+      <w:numFmt w:val="decimal"/>
+      <w:lvlText w:val="%1."/>
+      <w:lvlJc w:val="left"/>
+      <w:pPr>
+        <w:tabs>
+          <w:tab w:val="num" w:pos="720"/>
+        </w:tabs>
+        <w:ind w:left="720" w:hanging="360"/>
+      </w:pPr>
+    </w:lvl>
+    <w:lvl w:ilvl="1" w:tentative="1">
+      <w:start w:val="1"/>
+      <w:numFmt w:val="decimal"/>
+      <w:lvlText w:val="%2."/>
+      <w:lvlJc w:val="left"/>
+      <w:pPr>
+        <w:tabs>
+          <w:tab w:val="num" w:pos="1440"/>
+        </w:tabs>
+        <w:ind w:left="1440" w:hanging="360"/>
+      </w:pPr>
+    </w:lvl>
+    <w:lvl w:ilvl="2" w:tentative="1">
+      <w:start w:val="1"/>
+      <w:numFmt w:val="decimal"/>
+      <w:lvlText w:val="%3."/>
+      <w:lvlJc w:val="left"/>
+      <w:pPr>
+        <w:tabs>
+          <w:tab w:val="num" w:pos="2160"/>
+        </w:tabs>
+        <w:ind w:left="2160" w:hanging="360"/>
+      </w:pPr>
+    </w:lvl>
+    <w:lvl w:ilvl="3" w:tentative="1">
+      <w:start w:val="1"/>
+      <w:numFmt w:val="decimal"/>
+      <w:lvlText w:val="%4."/>
+      <w:lvlJc w:val="left"/>
+      <w:pPr>
+        <w:tabs>
+          <w:tab w:val="num" w:pos="2880"/>
+        </w:tabs>
+        <w:ind w:left="2880" w:hanging="360"/>
+      </w:pPr>
+    </w:lvl>
+    <w:lvl w:ilvl="4" w:tentative="1">
+      <w:start w:val="1"/>
+      <w:numFmt w:val="decimal"/>
+      <w:lvlText w:val="%5."/>
+      <w:lvlJc w:val="left"/>
+      <w:pPr>
+        <w:tabs>
+          <w:tab w:val="num" w:pos="3600"/>
+        </w:tabs>
+        <w:ind w:left="3600" w:hanging="360"/>
+      </w:pPr>
+    </w:lvl>
+    <w:lvl w:ilvl="5" w:tentative="1">
+      <w:start w:val="1"/>
+      <w:numFmt w:val="decimal"/>
+      <w:lvlText w:val="%6."/>
+      <w:lvlJc w:val="left"/>
+      <w:pPr>
+        <w:tabs>
+          <w:tab w:val="num" w:pos="4320"/>
+        </w:tabs>
+        <w:ind w:left="4320" w:hanging="360"/>
+      </w:pPr>
+    </w:lvl>
+    <w:lvl w:ilvl="6" w:tentative="1">
+      <w:start w:val="1"/>
+      <w:numFmt w:val="decimal"/>
+      <w:lvlText w:val="%7."/>
+      <w:lvlJc w:val="left"/>
+      <w:pPr>
+        <w:tabs>
+          <w:tab w:val="num" w:pos="5040"/>
+        </w:tabs>
+        <w:ind w:left="5040" w:hanging="360"/>
+      </w:pPr>
+    </w:lvl>
+    <w:lvl w:ilvl="7" w:tentative="1">
+      <w:start w:val="1"/>
+      <w:numFmt w:val="decimal"/>
+      <w:lvlText w:val="%8."/>
+      <w:lvlJc w:val="left"/>
+      <w:pPr>
+        <w:tabs>
+          <w:tab w:val="num" w:pos="5760"/>
+        </w:tabs>
+        <w:ind w:left="5760" w:hanging="360"/>
+      </w:pPr>
+    </w:lvl>
+    <w:lvl w:ilvl="8" w:tentative="1">
+      <w:start w:val="1"/>
+      <w:numFmt w:val="decimal"/>
+      <w:lvlText w:val="%9."/>
+      <w:lvlJc w:val="left"/>
+      <w:pPr>
+        <w:tabs>
+          <w:tab w:val="num" w:pos="6480"/>
+        </w:tabs>
+        <w:ind w:left="6480" w:hanging="360"/>
+      </w:pPr>
+    </w:lvl>
+  </w:abstractNum>
+  <w:abstractNum w:abstractNumId="7" w15:restartNumberingAfterBreak="0">
+    <w:nsid w:val="59346C12"/>
+    <w:multiLevelType w:val="multilevel"/>
+    <w:tmpl w:val="9F6A4DEC"/>
+    <w:lvl w:ilvl="0">
+      <w:start w:val="3"/>
+      <w:numFmt w:val="decimal"/>
+      <w:lvlText w:val="%1."/>
+      <w:lvlJc w:val="left"/>
+      <w:pPr>
+        <w:tabs>
+          <w:tab w:val="num" w:pos="720"/>
+        </w:tabs>
+        <w:ind w:left="720" w:hanging="360"/>
+      </w:pPr>
+    </w:lvl>
+    <w:lvl w:ilvl="1" w:tentative="1">
+      <w:start w:val="1"/>
+      <w:numFmt w:val="decimal"/>
+      <w:lvlText w:val="%2."/>
+      <w:lvlJc w:val="left"/>
+      <w:pPr>
+        <w:tabs>
+          <w:tab w:val="num" w:pos="1440"/>
+        </w:tabs>
+        <w:ind w:left="1440" w:hanging="360"/>
+      </w:pPr>
+    </w:lvl>
+    <w:lvl w:ilvl="2" w:tentative="1">
+      <w:start w:val="1"/>
+      <w:numFmt w:val="decimal"/>
+      <w:lvlText w:val="%3."/>
+      <w:lvlJc w:val="left"/>
+      <w:pPr>
+        <w:tabs>
+          <w:tab w:val="num" w:pos="2160"/>
+        </w:tabs>
+        <w:ind w:left="2160" w:hanging="360"/>
+      </w:pPr>
+    </w:lvl>
+    <w:lvl w:ilvl="3" w:tentative="1">
+      <w:start w:val="1"/>
+      <w:numFmt w:val="decimal"/>
+      <w:lvlText w:val="%4."/>
+      <w:lvlJc w:val="left"/>
+      <w:pPr>
+        <w:tabs>
+          <w:tab w:val="num" w:pos="2880"/>
+        </w:tabs>
+        <w:ind w:left="2880" w:hanging="360"/>
+      </w:pPr>
+    </w:lvl>
+    <w:lvl w:ilvl="4" w:tentative="1">
+      <w:start w:val="1"/>
+      <w:numFmt w:val="decimal"/>
+      <w:lvlText w:val="%5."/>
+      <w:lvlJc w:val="left"/>
+      <w:pPr>
+        <w:tabs>
+          <w:tab w:val="num" w:pos="3600"/>
+        </w:tabs>
+        <w:ind w:left="3600" w:hanging="360"/>
+      </w:pPr>
+    </w:lvl>
+    <w:lvl w:ilvl="5" w:tentative="1">
+      <w:start w:val="1"/>
+      <w:numFmt w:val="decimal"/>
+      <w:lvlText w:val="%6."/>
+      <w:lvlJc w:val="left"/>
+      <w:pPr>
+        <w:tabs>
+          <w:tab w:val="num" w:pos="4320"/>
+        </w:tabs>
+        <w:ind w:left="4320" w:hanging="360"/>
+      </w:pPr>
+    </w:lvl>
+    <w:lvl w:ilvl="6" w:tentative="1">
+      <w:start w:val="1"/>
+      <w:numFmt w:val="decimal"/>
+      <w:lvlText w:val="%7."/>
+      <w:lvlJc w:val="left"/>
+      <w:pPr>
+        <w:tabs>
+          <w:tab w:val="num" w:pos="5040"/>
+        </w:tabs>
+        <w:ind w:left="5040" w:hanging="360"/>
+      </w:pPr>
+    </w:lvl>
+    <w:lvl w:ilvl="7" w:tentative="1">
+      <w:start w:val="1"/>
+      <w:numFmt w:val="decimal"/>
+      <w:lvlText w:val="%8."/>
+      <w:lvlJc w:val="left"/>
+      <w:pPr>
+        <w:tabs>
+          <w:tab w:val="num" w:pos="5760"/>
+        </w:tabs>
+        <w:ind w:left="5760" w:hanging="360"/>
+      </w:pPr>
+    </w:lvl>
+    <w:lvl w:ilvl="8" w:tentative="1">
+      <w:start w:val="1"/>
+      <w:numFmt w:val="decimal"/>
+      <w:lvlText w:val="%9."/>
+      <w:lvlJc w:val="left"/>
+      <w:pPr>
+        <w:tabs>
+          <w:tab w:val="num" w:pos="6480"/>
+        </w:tabs>
+        <w:ind w:left="6480" w:hanging="360"/>
+      </w:pPr>
+    </w:lvl>
+  </w:abstractNum>
+  <w:num w:numId="1">
+    <w:abstractNumId w:val="2"/>
+  </w:num>
+  <w:num w:numId="2">
+    <w:abstractNumId w:val="0"/>
+    <w:lvlOverride w:ilvl="0">
+      <w:lvl w:ilvl="0">
+        <w:numFmt w:val="decimal"/>
+        <w:lvlText w:val="%1."/>
+        <w:lvlJc w:val="left"/>
+      </w:lvl>
+    </w:lvlOverride>
+  </w:num>
+  <w:num w:numId="3">
+    <w:abstractNumId w:val="7"/>
+    <w:lvlOverride w:ilvl="0">
+      <w:lvl w:ilvl="0">
+        <w:numFmt w:val="decimal"/>
+        <w:lvlText w:val="%1."/>
+        <w:lvlJc w:val="left"/>
+      </w:lvl>
+    </w:lvlOverride>
+  </w:num>
+  <w:num w:numId="4">
+    <w:abstractNumId w:val="6"/>
+    <w:lvlOverride w:ilvl="0">
+      <w:lvl w:ilvl="0">
+        <w:numFmt w:val="decimal"/>
+        <w:lvlText w:val="%1."/>
+        <w:lvlJc w:val="left"/>
+      </w:lvl>
+    </w:lvlOverride>
+  </w:num>
+  <w:num w:numId="5">
+    <w:abstractNumId w:val="1"/>
+    <w:lvlOverride w:ilvl="0">
+      <w:lvl w:ilvl="0">
+        <w:numFmt w:val="decimal"/>
+        <w:lvlText w:val="%1."/>
+        <w:lvlJc w:val="left"/>
+      </w:lvl>
+    </w:lvlOverride>
+  </w:num>
+  <w:num w:numId="6">
+    <w:abstractNumId w:val="4"/>
+    <w:lvlOverride w:ilvl="0">
+      <w:lvl w:ilvl="0">
+        <w:numFmt w:val="decimal"/>
+        <w:lvlText w:val="%1."/>
+        <w:lvlJc w:val="left"/>
+      </w:lvl>
+    </w:lvlOverride>
+  </w:num>
+  <w:num w:numId="7">
+    <w:abstractNumId w:val="5"/>
+  </w:num>
+  <w:num w:numId="8">
+    <w:abstractNumId w:val="3"/>
+  </w:num>
+</w:numbering>
 </file>
 
 <file path=word/styles.xml><?xml version="1.0" encoding="utf-8"?>
@@ -415,6 +2078,15 @@
   <w:style w:type="paragraph" w:default="1" w:styleId="Normal">
     <w:name w:val="Normal"/>
     <w:qFormat/>
+    <w:rsid w:val="004F5977"/>
+    <w:pPr>
+      <w:spacing w:after="0" w:line="240" w:lineRule="auto"/>
+    </w:pPr>
+    <w:rPr>
+      <w:rFonts w:eastAsiaTheme="minorEastAsia"/>
+      <w:sz w:val="24"/>
+      <w:szCs w:val="24"/>
+    </w:rPr>
   </w:style>
   <w:style w:type="character" w:default="1" w:styleId="DefaultParagraphFont">
     <w:name w:val="Default Paragraph Font"/>
@@ -442,6 +2114,17 @@
     <w:uiPriority w:val="99"/>
     <w:semiHidden/>
     <w:unhideWhenUsed/>
+  </w:style>
+  <w:style w:type="paragraph" w:styleId="ListParagraph">
+    <w:name w:val="List Paragraph"/>
+    <w:basedOn w:val="Normal"/>
+    <w:uiPriority w:val="34"/>
+    <w:qFormat/>
+    <w:rsid w:val="004F5977"/>
+    <w:pPr>
+      <w:ind w:left="720"/>
+      <w:contextualSpacing/>
+    </w:pPr>
   </w:style>
 </w:styles>
 </file>

</xml_diff>